<commit_message>
new block + base is now row
</commit_message>
<xml_diff>
--- a/project electrishe kart the bread boys daily.docx
+++ b/project electrishe kart the bread boys daily.docx
@@ -4,7 +4,7 @@
   <w:body>
     <w:p>
       <w:pPr>
-        <w:pStyle w:val="Title"/>
+        <w:pStyle w:val="Titel"/>
         <w:rPr>
           <w:lang w:val="en-GB"/>
         </w:rPr>
@@ -307,7 +307,7 @@
     </w:p>
     <w:tbl>
       <w:tblPr>
-        <w:tblStyle w:val="TableGrid"/>
+        <w:tblStyle w:val="Tabelraster"/>
         <w:tblW w:w="5000" w:type="pct"/>
         <w:tblLook w:val="04A0" w:firstRow="1" w:lastRow="0" w:firstColumn="1" w:lastColumn="0" w:noHBand="0" w:noVBand="1"/>
       </w:tblPr>
@@ -820,7 +820,7 @@
     <w:p/>
     <w:tbl>
       <w:tblPr>
-        <w:tblStyle w:val="TableGrid"/>
+        <w:tblStyle w:val="Tabelraster"/>
         <w:tblW w:w="5000" w:type="pct"/>
         <w:tblLook w:val="04A0" w:firstRow="1" w:lastRow="0" w:firstColumn="1" w:lastColumn="0" w:noHBand="0" w:noVBand="1"/>
       </w:tblPr>
@@ -1459,7 +1459,7 @@
     <w:p/>
     <w:tbl>
       <w:tblPr>
-        <w:tblStyle w:val="TableGrid"/>
+        <w:tblStyle w:val="Tabelraster"/>
         <w:tblW w:w="5000" w:type="pct"/>
         <w:tblLook w:val="04A0" w:firstRow="1" w:lastRow="0" w:firstColumn="1" w:lastColumn="0" w:noHBand="0" w:noVBand="1"/>
       </w:tblPr>
@@ -2095,7 +2095,7 @@
     <w:p/>
     <w:tbl>
       <w:tblPr>
-        <w:tblStyle w:val="TableGrid"/>
+        <w:tblStyle w:val="Tabelraster"/>
         <w:tblW w:w="5000" w:type="pct"/>
         <w:tblLook w:val="04A0" w:firstRow="1" w:lastRow="0" w:firstColumn="1" w:lastColumn="0" w:noHBand="0" w:noVBand="1"/>
       </w:tblPr>
@@ -2696,7 +2696,7 @@
     <w:p/>
     <w:tbl>
       <w:tblPr>
-        <w:tblStyle w:val="TableGrid"/>
+        <w:tblStyle w:val="Tabelraster"/>
         <w:tblW w:w="5000" w:type="pct"/>
         <w:tblLook w:val="04A0" w:firstRow="1" w:lastRow="0" w:firstColumn="1" w:lastColumn="0" w:noHBand="0" w:noVBand="1"/>
       </w:tblPr>
@@ -3412,7 +3412,7 @@
     </w:p>
     <w:tbl>
       <w:tblPr>
-        <w:tblStyle w:val="TableGrid"/>
+        <w:tblStyle w:val="Tabelraster"/>
         <w:tblW w:w="5000" w:type="pct"/>
         <w:tblLook w:val="04A0" w:firstRow="1" w:lastRow="0" w:firstColumn="1" w:lastColumn="0" w:noHBand="0" w:noVBand="1"/>
       </w:tblPr>
@@ -4041,7 +4041,7 @@
     </w:p>
     <w:tbl>
       <w:tblPr>
-        <w:tblStyle w:val="TableGrid"/>
+        <w:tblStyle w:val="Tabelraster"/>
         <w:tblW w:w="5000" w:type="pct"/>
         <w:tblLook w:val="04A0" w:firstRow="1" w:lastRow="0" w:firstColumn="1" w:lastColumn="0" w:noHBand="0" w:noVBand="1"/>
       </w:tblPr>
@@ -4643,7 +4643,7 @@
     </w:p>
     <w:tbl>
       <w:tblPr>
-        <w:tblStyle w:val="TableGrid"/>
+        <w:tblStyle w:val="Tabelraster"/>
         <w:tblW w:w="5000" w:type="pct"/>
         <w:tblLook w:val="04A0" w:firstRow="1" w:lastRow="0" w:firstColumn="1" w:lastColumn="0" w:noHBand="0" w:noVBand="1"/>
       </w:tblPr>
@@ -4681,19 +4681,7 @@
           </w:tcPr>
           <w:p>
             <w:r>
-              <w:t>15</w:t>
-            </w:r>
-            <w:r>
-              <w:t xml:space="preserve"> – </w:t>
-            </w:r>
-            <w:r>
-              <w:t>12</w:t>
-            </w:r>
-            <w:r>
-              <w:t xml:space="preserve"> – </w:t>
-            </w:r>
-            <w:r>
-              <w:t>2023</w:t>
+              <w:t>15 – 12 – 2023</w:t>
             </w:r>
           </w:p>
         </w:tc>
@@ -4726,13 +4714,7 @@
           </w:tcPr>
           <w:p>
             <w:r>
-              <w:t>9</w:t>
-            </w:r>
-            <w:r>
-              <w:t>:</w:t>
-            </w:r>
-            <w:r>
-              <w:t>28</w:t>
+              <w:t>9:28</w:t>
             </w:r>
           </w:p>
         </w:tc>
@@ -5037,7 +5019,19 @@
           </w:tcPr>
           <w:p>
             <w:r>
-              <w:t>Sidebar afgemaakt s2 t2 en thomas helpen met responsive maken S2 T1</w:t>
+              <w:t xml:space="preserve">Sidebar afgemaakt </w:t>
+            </w:r>
+            <w:r>
+              <w:t>S</w:t>
+            </w:r>
+            <w:r>
+              <w:t xml:space="preserve">2 </w:t>
+            </w:r>
+            <w:r>
+              <w:t>T</w:t>
+            </w:r>
+            <w:r>
+              <w:t>2 en thomas helpen met responsive maken S2 T1</w:t>
             </w:r>
           </w:p>
         </w:tc>
@@ -5048,6 +5042,9 @@
           <w:p>
             <w:r>
               <w:t xml:space="preserve">S2 T3 beginnen voor voltage consumptie </w:t>
+            </w:r>
+            <w:r>
+              <w:t>en beginnen met de batterij voltage S2 T4</w:t>
             </w:r>
           </w:p>
         </w:tc>
@@ -6228,18 +6225,18 @@
     <w:lsdException w:name="Unresolved Mention" w:semiHidden="1" w:unhideWhenUsed="1"/>
     <w:lsdException w:name="Smart Link" w:semiHidden="1" w:unhideWhenUsed="1"/>
   </w:latentStyles>
-  <w:style w:type="paragraph" w:default="1" w:styleId="Normal">
+  <w:style w:type="paragraph" w:default="1" w:styleId="Standaard">
     <w:name w:val="Normal"/>
     <w:qFormat/>
     <w:rsid w:val="00CE1787"/>
   </w:style>
-  <w:style w:type="character" w:default="1" w:styleId="DefaultParagraphFont">
+  <w:style w:type="character" w:default="1" w:styleId="Standaardalinea-lettertype">
     <w:name w:val="Default Paragraph Font"/>
     <w:uiPriority w:val="1"/>
     <w:semiHidden/>
     <w:unhideWhenUsed/>
   </w:style>
-  <w:style w:type="table" w:default="1" w:styleId="TableNormal">
+  <w:style w:type="table" w:default="1" w:styleId="Standaardtabel">
     <w:name w:val="Normal Table"/>
     <w:uiPriority w:val="99"/>
     <w:semiHidden/>
@@ -6254,15 +6251,15 @@
       </w:tblCellMar>
     </w:tblPr>
   </w:style>
-  <w:style w:type="numbering" w:default="1" w:styleId="NoList">
+  <w:style w:type="numbering" w:default="1" w:styleId="Geenlijst">
     <w:name w:val="No List"/>
     <w:uiPriority w:val="99"/>
     <w:semiHidden/>
     <w:unhideWhenUsed/>
   </w:style>
-  <w:style w:type="table" w:styleId="TableGrid">
+  <w:style w:type="table" w:styleId="Tabelraster">
     <w:name w:val="Table Grid"/>
-    <w:basedOn w:val="TableNormal"/>
+    <w:basedOn w:val="Standaardtabel"/>
     <w:uiPriority w:val="39"/>
     <w:rsid w:val="006479F1"/>
     <w:pPr>
@@ -6279,11 +6276,11 @@
       </w:tblBorders>
     </w:tblPr>
   </w:style>
-  <w:style w:type="paragraph" w:styleId="Title">
+  <w:style w:type="paragraph" w:styleId="Titel">
     <w:name w:val="Title"/>
-    <w:basedOn w:val="Normal"/>
-    <w:next w:val="Normal"/>
-    <w:link w:val="TitleChar"/>
+    <w:basedOn w:val="Standaard"/>
+    <w:next w:val="Standaard"/>
+    <w:link w:val="TitelChar"/>
     <w:uiPriority w:val="10"/>
     <w:qFormat/>
     <w:rsid w:val="006479F1"/>
@@ -6299,10 +6296,10 @@
       <w:szCs w:val="56"/>
     </w:rPr>
   </w:style>
-  <w:style w:type="character" w:customStyle="1" w:styleId="TitleChar">
-    <w:name w:val="Title Char"/>
-    <w:basedOn w:val="DefaultParagraphFont"/>
-    <w:link w:val="Title"/>
+  <w:style w:type="character" w:customStyle="1" w:styleId="TitelChar">
+    <w:name w:val="Titel Char"/>
+    <w:basedOn w:val="Standaardalinea-lettertype"/>
+    <w:link w:val="Titel"/>
     <w:uiPriority w:val="10"/>
     <w:rsid w:val="006479F1"/>
     <w:rPr>
@@ -6313,9 +6310,9 @@
       <w:szCs w:val="56"/>
     </w:rPr>
   </w:style>
-  <w:style w:type="paragraph" w:styleId="ListParagraph">
+  <w:style w:type="paragraph" w:styleId="Lijstalinea">
     <w:name w:val="List Paragraph"/>
-    <w:basedOn w:val="Normal"/>
+    <w:basedOn w:val="Standaard"/>
     <w:uiPriority w:val="34"/>
     <w:qFormat/>
     <w:rsid w:val="006479F1"/>
@@ -6324,10 +6321,10 @@
       <w:contextualSpacing/>
     </w:pPr>
   </w:style>
-  <w:style w:type="paragraph" w:styleId="Header">
+  <w:style w:type="paragraph" w:styleId="Koptekst">
     <w:name w:val="header"/>
-    <w:basedOn w:val="Normal"/>
-    <w:link w:val="HeaderChar"/>
+    <w:basedOn w:val="Standaard"/>
+    <w:link w:val="KoptekstChar"/>
     <w:uiPriority w:val="99"/>
     <w:unhideWhenUsed/>
     <w:rsid w:val="00E577F7"/>
@@ -6339,17 +6336,17 @@
       <w:spacing w:after="0" w:line="240" w:lineRule="auto"/>
     </w:pPr>
   </w:style>
-  <w:style w:type="character" w:customStyle="1" w:styleId="HeaderChar">
-    <w:name w:val="Header Char"/>
-    <w:basedOn w:val="DefaultParagraphFont"/>
-    <w:link w:val="Header"/>
+  <w:style w:type="character" w:customStyle="1" w:styleId="KoptekstChar">
+    <w:name w:val="Koptekst Char"/>
+    <w:basedOn w:val="Standaardalinea-lettertype"/>
+    <w:link w:val="Koptekst"/>
     <w:uiPriority w:val="99"/>
     <w:rsid w:val="00E577F7"/>
   </w:style>
-  <w:style w:type="paragraph" w:styleId="Footer">
+  <w:style w:type="paragraph" w:styleId="Voettekst">
     <w:name w:val="footer"/>
-    <w:basedOn w:val="Normal"/>
-    <w:link w:val="FooterChar"/>
+    <w:basedOn w:val="Standaard"/>
+    <w:link w:val="VoettekstChar"/>
     <w:uiPriority w:val="99"/>
     <w:unhideWhenUsed/>
     <w:rsid w:val="00E577F7"/>
@@ -6361,10 +6358,10 @@
       <w:spacing w:after="0" w:line="240" w:lineRule="auto"/>
     </w:pPr>
   </w:style>
-  <w:style w:type="character" w:customStyle="1" w:styleId="FooterChar">
-    <w:name w:val="Footer Char"/>
-    <w:basedOn w:val="DefaultParagraphFont"/>
-    <w:link w:val="Footer"/>
+  <w:style w:type="character" w:customStyle="1" w:styleId="VoettekstChar">
+    <w:name w:val="Voettekst Char"/>
+    <w:basedOn w:val="Standaardalinea-lettertype"/>
+    <w:link w:val="Voettekst"/>
     <w:uiPriority w:val="99"/>
     <w:rsid w:val="00E577F7"/>
   </w:style>
@@ -6667,19 +6664,6 @@
 </file>
 
 <file path=customXml/item1.xml><?xml version="1.0" encoding="utf-8"?>
-<b:Sources xmlns:b="http://schemas.openxmlformats.org/officeDocument/2006/bibliography" xmlns="http://schemas.openxmlformats.org/officeDocument/2006/bibliography" SelectedStyle="\APASixthEditionOfficeOnline.xsl" StyleName="APA" Version="6"/>
-</file>
-
-<file path=customXml/item2.xml><?xml version="1.0" encoding="utf-8"?>
-<?mso-contentType ?>
-<FormTemplates xmlns="http://schemas.microsoft.com/sharepoint/v3/contenttype/forms">
-  <Display>DocumentLibraryForm</Display>
-  <Edit>DocumentLibraryForm</Edit>
-  <New>DocumentLibraryForm</New>
-</FormTemplates>
-</file>
-
-<file path=customXml/item3.xml><?xml version="1.0" encoding="utf-8"?>
 <ct:contentTypeSchema xmlns:ct="http://schemas.microsoft.com/office/2006/metadata/contentType" xmlns:ma="http://schemas.microsoft.com/office/2006/metadata/properties/metaAttributes" ct:_="" ma:_="" ma:contentTypeName="Document" ma:contentTypeID="0x01010067A4B1B39B61F74F9CC789E49B468DBC" ma:contentTypeVersion="10" ma:contentTypeDescription="Een nieuw document maken." ma:contentTypeScope="" ma:versionID="5b4b6815f39186f3ab3df574726c5a46">
   <xsd:schema xmlns:xsd="http://www.w3.org/2001/XMLSchema" xmlns:xs="http://www.w3.org/2001/XMLSchema" xmlns:p="http://schemas.microsoft.com/office/2006/metadata/properties" xmlns:ns2="1f4fa426-cbed-4b75-931a-d3465b1d34ba" xmlns:ns3="df58764c-8136-4363-a709-cfebc04fabde" targetNamespace="http://schemas.microsoft.com/office/2006/metadata/properties" ma:root="true" ma:fieldsID="14331c4631672f580b772df8a6125c7a" ns2:_="" ns3:_="">
     <xsd:import namespace="1f4fa426-cbed-4b75-931a-d3465b1d34ba"/>
@@ -6868,23 +6852,20 @@
 </ct:contentTypeSchema>
 </file>
 
-<file path=customXml/itemProps1.xml><?xml version="1.0" encoding="utf-8"?>
-<ds:datastoreItem xmlns:ds="http://schemas.openxmlformats.org/officeDocument/2006/customXml" ds:itemID="{BCBEBCD4-CC8C-4CEA-90C4-A36002BD5D6D}">
-  <ds:schemaRefs>
-    <ds:schemaRef ds:uri="http://schemas.openxmlformats.org/officeDocument/2006/bibliography"/>
-  </ds:schemaRefs>
-</ds:datastoreItem>
+<file path=customXml/item2.xml><?xml version="1.0" encoding="utf-8"?>
+<?mso-contentType ?>
+<FormTemplates xmlns="http://schemas.microsoft.com/sharepoint/v3/contenttype/forms">
+  <Display>DocumentLibraryForm</Display>
+  <Edit>DocumentLibraryForm</Edit>
+  <New>DocumentLibraryForm</New>
+</FormTemplates>
 </file>
 
-<file path=customXml/itemProps2.xml><?xml version="1.0" encoding="utf-8"?>
-<ds:datastoreItem xmlns:ds="http://schemas.openxmlformats.org/officeDocument/2006/customXml" ds:itemID="{276E4488-ABD4-4402-8968-A2930074E8AF}">
-  <ds:schemaRefs>
-    <ds:schemaRef ds:uri="http://schemas.microsoft.com/sharepoint/v3/contenttype/forms"/>
-  </ds:schemaRefs>
-</ds:datastoreItem>
+<file path=customXml/item3.xml><?xml version="1.0" encoding="utf-8"?>
+<b:Sources xmlns:b="http://schemas.openxmlformats.org/officeDocument/2006/bibliography" xmlns="http://schemas.openxmlformats.org/officeDocument/2006/bibliography" SelectedStyle="\APASixthEditionOfficeOnline.xsl" StyleName="APA" Version="6"/>
 </file>
 
-<file path=customXml/itemProps3.xml><?xml version="1.0" encoding="utf-8"?>
+<file path=customXml/itemProps1.xml><?xml version="1.0" encoding="utf-8"?>
 <ds:datastoreItem xmlns:ds="http://schemas.openxmlformats.org/officeDocument/2006/customXml" ds:itemID="{14C96F59-E3EE-48DE-9200-9168DEF0D1FD}">
   <ds:schemaRefs>
     <ds:schemaRef ds:uri="http://schemas.microsoft.com/office/2006/metadata/contentType"/>
@@ -6901,4 +6882,20 @@
     <ds:schemaRef ds:uri="http://schemas.microsoft.com/internal/obd"/>
   </ds:schemaRefs>
 </ds:datastoreItem>
+</file>
+
+<file path=customXml/itemProps2.xml><?xml version="1.0" encoding="utf-8"?>
+<ds:datastoreItem xmlns:ds="http://schemas.openxmlformats.org/officeDocument/2006/customXml" ds:itemID="{276E4488-ABD4-4402-8968-A2930074E8AF}">
+  <ds:schemaRefs>
+    <ds:schemaRef ds:uri="http://schemas.microsoft.com/sharepoint/v3/contenttype/forms"/>
+  </ds:schemaRefs>
+</ds:datastoreItem>
+</file>
+
+<file path=customXml/itemProps3.xml><?xml version="1.0" encoding="utf-8"?>
+<ds:datastoreItem xmlns:ds="http://schemas.openxmlformats.org/officeDocument/2006/customXml" ds:itemID="{BCBEBCD4-CC8C-4CEA-90C4-A36002BD5D6D}">
+  <ds:schemaRefs>
+    <ds:schemaRef ds:uri="http://schemas.openxmlformats.org/officeDocument/2006/bibliography"/>
+  </ds:schemaRefs>
+</ds:datastoreItem>
 </file>
</xml_diff>

<commit_message>
date, end and start time change + daly standup
</commit_message>
<xml_diff>
--- a/project electrishe kart the bread boys daily.docx
+++ b/project electrishe kart the bread boys daily.docx
@@ -4,7 +4,7 @@
   <w:body>
     <w:p>
       <w:pPr>
-        <w:pStyle w:val="Title"/>
+        <w:pStyle w:val="Titel"/>
         <w:rPr>
           <w:lang w:val="en-GB"/>
         </w:rPr>
@@ -307,7 +307,7 @@
     </w:p>
     <w:tbl>
       <w:tblPr>
-        <w:tblStyle w:val="TableGrid"/>
+        <w:tblStyle w:val="Tabelraster"/>
         <w:tblW w:w="5000" w:type="pct"/>
         <w:tblInd w:w="-5" w:type="dxa"/>
         <w:tblLook w:val="04A0" w:firstRow="1" w:lastRow="0" w:firstColumn="1" w:lastColumn="0" w:noHBand="0" w:noVBand="1"/>
@@ -815,13 +815,16 @@
     <w:p/>
     <w:p>
       <w:r>
+        <w:t>Ps: Timo heeft de eerste 2 weken as scrum master bezig geweest (waren toen nog niet begonnen met deze techniek)</w:t>
+      </w:r>
+      <w:r>
         <w:br w:type="page"/>
       </w:r>
     </w:p>
     <w:p/>
     <w:tbl>
       <w:tblPr>
-        <w:tblStyle w:val="TableGrid"/>
+        <w:tblStyle w:val="Tabelraster"/>
         <w:tblW w:w="5000" w:type="pct"/>
         <w:tblLook w:val="04A0" w:firstRow="1" w:lastRow="0" w:firstColumn="1" w:lastColumn="0" w:noHBand="0" w:noVBand="1"/>
       </w:tblPr>
@@ -1460,7 +1463,7 @@
     <w:p/>
     <w:tbl>
       <w:tblPr>
-        <w:tblStyle w:val="TableGrid"/>
+        <w:tblStyle w:val="Tabelraster"/>
         <w:tblW w:w="5000" w:type="pct"/>
         <w:tblLook w:val="04A0" w:firstRow="1" w:lastRow="0" w:firstColumn="1" w:lastColumn="0" w:noHBand="0" w:noVBand="1"/>
       </w:tblPr>
@@ -2096,7 +2099,7 @@
     <w:p/>
     <w:tbl>
       <w:tblPr>
-        <w:tblStyle w:val="TableGrid"/>
+        <w:tblStyle w:val="Tabelraster"/>
         <w:tblW w:w="5000" w:type="pct"/>
         <w:tblLook w:val="04A0" w:firstRow="1" w:lastRow="0" w:firstColumn="1" w:lastColumn="0" w:noHBand="0" w:noVBand="1"/>
       </w:tblPr>
@@ -2697,7 +2700,7 @@
     <w:p/>
     <w:tbl>
       <w:tblPr>
-        <w:tblStyle w:val="TableGrid"/>
+        <w:tblStyle w:val="Tabelraster"/>
         <w:tblW w:w="5000" w:type="pct"/>
         <w:tblLook w:val="04A0" w:firstRow="1" w:lastRow="0" w:firstColumn="1" w:lastColumn="0" w:noHBand="0" w:noVBand="1"/>
       </w:tblPr>
@@ -3413,7 +3416,7 @@
     </w:p>
     <w:tbl>
       <w:tblPr>
-        <w:tblStyle w:val="TableGrid"/>
+        <w:tblStyle w:val="Tabelraster"/>
         <w:tblW w:w="5000" w:type="pct"/>
         <w:tblLook w:val="04A0" w:firstRow="1" w:lastRow="0" w:firstColumn="1" w:lastColumn="0" w:noHBand="0" w:noVBand="1"/>
       </w:tblPr>
@@ -4042,7 +4045,7 @@
     </w:p>
     <w:tbl>
       <w:tblPr>
-        <w:tblStyle w:val="TableGrid"/>
+        <w:tblStyle w:val="Tabelraster"/>
         <w:tblW w:w="5000" w:type="pct"/>
         <w:tblLook w:val="04A0" w:firstRow="1" w:lastRow="0" w:firstColumn="1" w:lastColumn="0" w:noHBand="0" w:noVBand="1"/>
       </w:tblPr>
@@ -4644,7 +4647,7 @@
     </w:p>
     <w:tbl>
       <w:tblPr>
-        <w:tblStyle w:val="TableGrid"/>
+        <w:tblStyle w:val="Tabelraster"/>
         <w:tblW w:w="5000" w:type="pct"/>
         <w:tblLook w:val="04A0" w:firstRow="1" w:lastRow="0" w:firstColumn="1" w:lastColumn="0" w:noHBand="0" w:noVBand="1"/>
       </w:tblPr>
@@ -5240,7 +5243,7 @@
     </w:p>
     <w:tbl>
       <w:tblPr>
-        <w:tblStyle w:val="TableGrid"/>
+        <w:tblStyle w:val="Tabelraster"/>
         <w:tblW w:w="5000" w:type="pct"/>
         <w:tblLook w:val="04A0" w:firstRow="1" w:lastRow="0" w:firstColumn="1" w:lastColumn="0" w:noHBand="0" w:noVBand="1"/>
       </w:tblPr>
@@ -5863,7 +5866,7 @@
     </w:p>
     <w:tbl>
       <w:tblPr>
-        <w:tblStyle w:val="TableGrid"/>
+        <w:tblStyle w:val="Tabelraster"/>
         <w:tblW w:w="5000" w:type="pct"/>
         <w:tblInd w:w="-5" w:type="dxa"/>
         <w:tblLook w:val="04A0" w:firstRow="1" w:lastRow="0" w:firstColumn="1" w:lastColumn="0" w:noHBand="0" w:noVBand="1"/>
@@ -6523,7 +6526,7 @@
     </w:p>
     <w:tbl>
       <w:tblPr>
-        <w:tblStyle w:val="TableGrid"/>
+        <w:tblStyle w:val="Tabelraster"/>
         <w:tblW w:w="5000" w:type="pct"/>
         <w:tblInd w:w="-5" w:type="dxa"/>
         <w:tblLook w:val="04A0" w:firstRow="1" w:lastRow="0" w:firstColumn="1" w:lastColumn="0" w:noHBand="0" w:noVBand="1"/>
@@ -7169,7 +7172,7 @@
     <w:p/>
     <w:tbl>
       <w:tblPr>
-        <w:tblStyle w:val="TableGrid"/>
+        <w:tblStyle w:val="Tabelraster"/>
         <w:tblW w:w="5000" w:type="pct"/>
         <w:tblInd w:w="-5" w:type="dxa"/>
         <w:tblLook w:val="04A0" w:firstRow="1" w:lastRow="0" w:firstColumn="1" w:lastColumn="0" w:noHBand="0" w:noVBand="1"/>
@@ -7742,7 +7745,7 @@
     <w:p/>
     <w:tbl>
       <w:tblPr>
-        <w:tblStyle w:val="TableGrid"/>
+        <w:tblStyle w:val="Tabelraster"/>
         <w:tblW w:w="5000" w:type="pct"/>
         <w:tblInd w:w="-5" w:type="dxa"/>
         <w:tblLook w:val="04A0" w:firstRow="1" w:lastRow="0" w:firstColumn="1" w:lastColumn="0" w:noHBand="0" w:noVBand="1"/>
@@ -7781,19 +7784,7 @@
           </w:tcPr>
           <w:p>
             <w:r>
-              <w:t>10</w:t>
-            </w:r>
-            <w:r>
-              <w:t xml:space="preserve"> –</w:t>
-            </w:r>
-            <w:r>
-              <w:t>01</w:t>
-            </w:r>
-            <w:r>
-              <w:t xml:space="preserve"> – </w:t>
-            </w:r>
-            <w:r>
-              <w:t>2024</w:t>
+              <w:t>10 –01 – 2024</w:t>
             </w:r>
           </w:p>
         </w:tc>
@@ -7826,13 +7817,7 @@
           </w:tcPr>
           <w:p>
             <w:r>
-              <w:t>13</w:t>
-            </w:r>
-            <w:r>
-              <w:t>:</w:t>
-            </w:r>
-            <w:r>
-              <w:t>20</w:t>
+              <w:t>13:20</w:t>
             </w:r>
           </w:p>
         </w:tc>
@@ -8327,6 +8312,603 @@
             <w:tcW w:w="1000" w:type="pct"/>
           </w:tcPr>
           <w:p/>
+        </w:tc>
+      </w:tr>
+    </w:tbl>
+    <w:p/>
+    <w:p>
+      <w:r>
+        <w:br w:type="page"/>
+      </w:r>
+    </w:p>
+    <w:tbl>
+      <w:tblPr>
+        <w:tblStyle w:val="Tabelraster"/>
+        <w:tblW w:w="5000" w:type="pct"/>
+        <w:tblInd w:w="-5" w:type="dxa"/>
+        <w:tblLook w:val="04A0" w:firstRow="1" w:lastRow="0" w:firstColumn="1" w:lastColumn="0" w:noHBand="0" w:noVBand="1"/>
+      </w:tblPr>
+      <w:tblGrid>
+        <w:gridCol w:w="2798"/>
+        <w:gridCol w:w="2799"/>
+        <w:gridCol w:w="2799"/>
+        <w:gridCol w:w="2799"/>
+        <w:gridCol w:w="2799"/>
+      </w:tblGrid>
+      <w:tr>
+        <w:tc>
+          <w:tcPr>
+            <w:tcW w:w="1000" w:type="pct"/>
+            <w:shd w:val="clear" w:color="auto" w:fill="E7E6E6" w:themeFill="background2"/>
+          </w:tcPr>
+          <w:p>
+            <w:r>
+              <w:rPr>
+                <w:b/>
+                <w:bCs/>
+              </w:rPr>
+              <w:lastRenderedPageBreak/>
+              <w:t>Datum</w:t>
+            </w:r>
+            <w:r>
+              <w:t>:</w:t>
+            </w:r>
+          </w:p>
+        </w:tc>
+        <w:tc>
+          <w:tcPr>
+            <w:tcW w:w="1000" w:type="pct"/>
+            <w:shd w:val="clear" w:color="auto" w:fill="E7E6E6" w:themeFill="background2"/>
+          </w:tcPr>
+          <w:p>
+            <w:r>
+              <w:t>12</w:t>
+            </w:r>
+            <w:r>
+              <w:t xml:space="preserve"> – </w:t>
+            </w:r>
+            <w:r>
+              <w:t>01</w:t>
+            </w:r>
+            <w:r>
+              <w:t xml:space="preserve"> – </w:t>
+            </w:r>
+            <w:r>
+              <w:t>2024</w:t>
+            </w:r>
+          </w:p>
+        </w:tc>
+        <w:tc>
+          <w:tcPr>
+            <w:tcW w:w="1000" w:type="pct"/>
+            <w:shd w:val="clear" w:color="auto" w:fill="E7E6E6" w:themeFill="background2"/>
+          </w:tcPr>
+          <w:p>
+            <w:pPr>
+              <w:rPr>
+                <w:b/>
+                <w:bCs/>
+              </w:rPr>
+            </w:pPr>
+            <w:r>
+              <w:rPr>
+                <w:b/>
+                <w:bCs/>
+              </w:rPr>
+              <w:t>Tijd:</w:t>
+            </w:r>
+          </w:p>
+        </w:tc>
+        <w:tc>
+          <w:tcPr>
+            <w:tcW w:w="2000" w:type="pct"/>
+            <w:gridSpan w:val="2"/>
+            <w:shd w:val="clear" w:color="auto" w:fill="E7E6E6" w:themeFill="background2"/>
+          </w:tcPr>
+          <w:p>
+            <w:r>
+              <w:t>09:28</w:t>
+            </w:r>
+          </w:p>
+        </w:tc>
+      </w:tr>
+      <w:tr>
+        <w:tc>
+          <w:tcPr>
+            <w:tcW w:w="1000" w:type="pct"/>
+          </w:tcPr>
+          <w:p>
+            <w:pPr>
+              <w:rPr>
+                <w:i/>
+                <w:iCs/>
+              </w:rPr>
+            </w:pPr>
+            <w:r>
+              <w:rPr>
+                <w:i/>
+                <w:iCs/>
+              </w:rPr>
+              <w:t>Scrummaster</w:t>
+            </w:r>
+          </w:p>
+        </w:tc>
+        <w:tc>
+          <w:tcPr>
+            <w:tcW w:w="4000" w:type="pct"/>
+            <w:gridSpan w:val="4"/>
+          </w:tcPr>
+          <w:p>
+            <w:pPr>
+              <w:rPr>
+                <w:i/>
+                <w:iCs/>
+              </w:rPr>
+            </w:pPr>
+            <w:r>
+              <w:rPr>
+                <w:i/>
+                <w:iCs/>
+              </w:rPr>
+              <w:t>Timo Weel</w:t>
+            </w:r>
+          </w:p>
+        </w:tc>
+      </w:tr>
+      <w:tr>
+        <w:tc>
+          <w:tcPr>
+            <w:tcW w:w="1000" w:type="pct"/>
+          </w:tcPr>
+          <w:p>
+            <w:pPr>
+              <w:rPr>
+                <w:i/>
+                <w:iCs/>
+              </w:rPr>
+            </w:pPr>
+            <w:r>
+              <w:rPr>
+                <w:i/>
+                <w:iCs/>
+              </w:rPr>
+              <w:t>Product owner</w:t>
+            </w:r>
+          </w:p>
+        </w:tc>
+        <w:tc>
+          <w:tcPr>
+            <w:tcW w:w="4000" w:type="pct"/>
+            <w:gridSpan w:val="4"/>
+          </w:tcPr>
+          <w:p>
+            <w:pPr>
+              <w:rPr>
+                <w:i/>
+                <w:iCs/>
+              </w:rPr>
+            </w:pPr>
+            <w:r>
+              <w:rPr>
+                <w:i/>
+                <w:iCs/>
+              </w:rPr>
+              <w:t>Michel Ranzijn</w:t>
+            </w:r>
+          </w:p>
+        </w:tc>
+      </w:tr>
+      <w:tr>
+        <w:tc>
+          <w:tcPr>
+            <w:tcW w:w="1000" w:type="pct"/>
+            <w:vAlign w:val="center"/>
+          </w:tcPr>
+          <w:p>
+            <w:pPr>
+              <w:rPr>
+                <w:b/>
+                <w:bCs/>
+                <w:i/>
+                <w:iCs/>
+              </w:rPr>
+            </w:pPr>
+            <w:r>
+              <w:rPr>
+                <w:b/>
+                <w:bCs/>
+                <w:i/>
+                <w:iCs/>
+              </w:rPr>
+              <w:t>Naam:</w:t>
+            </w:r>
+          </w:p>
+        </w:tc>
+        <w:tc>
+          <w:tcPr>
+            <w:tcW w:w="1000" w:type="pct"/>
+            <w:vAlign w:val="center"/>
+          </w:tcPr>
+          <w:p>
+            <w:pPr>
+              <w:rPr>
+                <w:b/>
+                <w:bCs/>
+                <w:i/>
+                <w:iCs/>
+              </w:rPr>
+            </w:pPr>
+            <w:r>
+              <w:rPr>
+                <w:b/>
+                <w:bCs/>
+                <w:i/>
+                <w:iCs/>
+              </w:rPr>
+              <w:t>Wat heb ik gedaan?</w:t>
+            </w:r>
+          </w:p>
+        </w:tc>
+        <w:tc>
+          <w:tcPr>
+            <w:tcW w:w="1000" w:type="pct"/>
+            <w:vAlign w:val="center"/>
+          </w:tcPr>
+          <w:p>
+            <w:pPr>
+              <w:rPr>
+                <w:b/>
+                <w:bCs/>
+                <w:i/>
+                <w:iCs/>
+              </w:rPr>
+            </w:pPr>
+            <w:r>
+              <w:rPr>
+                <w:b/>
+                <w:bCs/>
+                <w:i/>
+                <w:iCs/>
+              </w:rPr>
+              <w:t>Wat ga ik doen?</w:t>
+            </w:r>
+          </w:p>
+        </w:tc>
+        <w:tc>
+          <w:tcPr>
+            <w:tcW w:w="1000" w:type="pct"/>
+            <w:vAlign w:val="center"/>
+          </w:tcPr>
+          <w:p>
+            <w:pPr>
+              <w:rPr>
+                <w:b/>
+                <w:bCs/>
+                <w:i/>
+                <w:iCs/>
+              </w:rPr>
+            </w:pPr>
+            <w:r>
+              <w:rPr>
+                <w:b/>
+                <w:bCs/>
+                <w:i/>
+                <w:iCs/>
+              </w:rPr>
+              <w:t>Welke obstakels /problemen houden mij tegen?</w:t>
+            </w:r>
+          </w:p>
+        </w:tc>
+        <w:tc>
+          <w:tcPr>
+            <w:tcW w:w="1000" w:type="pct"/>
+            <w:vAlign w:val="center"/>
+          </w:tcPr>
+          <w:p>
+            <w:pPr>
+              <w:rPr>
+                <w:b/>
+                <w:bCs/>
+                <w:i/>
+                <w:iCs/>
+              </w:rPr>
+            </w:pPr>
+            <w:r>
+              <w:rPr>
+                <w:b/>
+                <w:bCs/>
+                <w:i/>
+                <w:iCs/>
+              </w:rPr>
+              <w:t>Afspraken om obstakels we</w:t>
+            </w:r>
+            <w:r>
+              <w:rPr>
+                <w:b/>
+                <w:bCs/>
+                <w:i/>
+                <w:iCs/>
+              </w:rPr>
+              <w:t>g</w:t>
+            </w:r>
+            <w:r>
+              <w:rPr>
+                <w:b/>
+                <w:bCs/>
+                <w:i/>
+                <w:iCs/>
+              </w:rPr>
+              <w:t xml:space="preserve"> te nemen</w:t>
+            </w:r>
+          </w:p>
+        </w:tc>
+      </w:tr>
+      <w:tr>
+        <w:tc>
+          <w:tcPr>
+            <w:tcW w:w="1000" w:type="pct"/>
+          </w:tcPr>
+          <w:p>
+            <w:r>
+              <w:t>Emiel Liefhebber</w:t>
+            </w:r>
+          </w:p>
+        </w:tc>
+        <w:tc>
+          <w:tcPr>
+            <w:tcW w:w="1000" w:type="pct"/>
+          </w:tcPr>
+          <w:p>
+            <w:r>
+              <w:t>Ziek</w:t>
+            </w:r>
+          </w:p>
+        </w:tc>
+        <w:tc>
+          <w:tcPr>
+            <w:tcW w:w="1000" w:type="pct"/>
+          </w:tcPr>
+          <w:p>
+            <w:r>
+              <w:t>n.v.t</w:t>
+            </w:r>
+          </w:p>
+        </w:tc>
+        <w:tc>
+          <w:tcPr>
+            <w:tcW w:w="1000" w:type="pct"/>
+          </w:tcPr>
+          <w:p>
+            <w:r>
+              <w:t>n.v.t</w:t>
+            </w:r>
+          </w:p>
+        </w:tc>
+        <w:tc>
+          <w:tcPr>
+            <w:tcW w:w="1000" w:type="pct"/>
+          </w:tcPr>
+          <w:p>
+            <w:r>
+              <w:t>n.v.t</w:t>
+            </w:r>
+          </w:p>
+        </w:tc>
+      </w:tr>
+      <w:tr>
+        <w:tc>
+          <w:tcPr>
+            <w:tcW w:w="1000" w:type="pct"/>
+          </w:tcPr>
+          <w:p>
+            <w:r>
+              <w:t>Timo Weel</w:t>
+            </w:r>
+          </w:p>
+        </w:tc>
+        <w:tc>
+          <w:tcPr>
+            <w:tcW w:w="1000" w:type="pct"/>
+          </w:tcPr>
+          <w:p>
+            <w:r>
+              <w:t>Inputs onderzocht voor tijd filter en geïmplementeerd. (S3 T6)</w:t>
+            </w:r>
+          </w:p>
+        </w:tc>
+        <w:tc>
+          <w:tcPr>
+            <w:tcW w:w="1000" w:type="pct"/>
+          </w:tcPr>
+          <w:p>
+            <w:r>
+              <w:t>Tijd filter afmaken. (S3 T6)</w:t>
+            </w:r>
+          </w:p>
+        </w:tc>
+        <w:tc>
+          <w:tcPr>
+            <w:tcW w:w="1000" w:type="pct"/>
+          </w:tcPr>
+          <w:p>
+            <w:r>
+              <w:t>Niet genoeg kennis hebben van react op het moment.</w:t>
+            </w:r>
+          </w:p>
+        </w:tc>
+        <w:tc>
+          <w:tcPr>
+            <w:tcW w:w="1000" w:type="pct"/>
+          </w:tcPr>
+          <w:p>
+            <w:r>
+              <w:t>Jan vragen voor help.</w:t>
+            </w:r>
+          </w:p>
+        </w:tc>
+      </w:tr>
+      <w:tr>
+        <w:tc>
+          <w:tcPr>
+            <w:tcW w:w="1000" w:type="pct"/>
+          </w:tcPr>
+          <w:p>
+            <w:pPr>
+              <w:rPr>
+                <w:vertAlign w:val="subscript"/>
+              </w:rPr>
+            </w:pPr>
+            <w:r>
+              <w:t>Thomas Meijer</w:t>
+            </w:r>
+          </w:p>
+        </w:tc>
+        <w:tc>
+          <w:tcPr>
+            <w:tcW w:w="1000" w:type="pct"/>
+          </w:tcPr>
+          <w:p>
+            <w:r>
+              <w:t>Niks voor project.</w:t>
+            </w:r>
+          </w:p>
+        </w:tc>
+        <w:tc>
+          <w:tcPr>
+            <w:tcW w:w="1000" w:type="pct"/>
+          </w:tcPr>
+          <w:p>
+            <w:r>
+              <w:t>Geen idee</w:t>
+            </w:r>
+          </w:p>
+        </w:tc>
+        <w:tc>
+          <w:tcPr>
+            <w:tcW w:w="1000" w:type="pct"/>
+          </w:tcPr>
+          <w:p>
+            <w:r>
+              <w:t>Niet weten wat er nog gedaan moet worden.</w:t>
+            </w:r>
+          </w:p>
+        </w:tc>
+        <w:tc>
+          <w:tcPr>
+            <w:tcW w:w="1000" w:type="pct"/>
+          </w:tcPr>
+          <w:p>
+            <w:r>
+              <w:t>Overleggen met het overgebleven team.</w:t>
+            </w:r>
+          </w:p>
+        </w:tc>
+      </w:tr>
+      <w:tr>
+        <w:tc>
+          <w:tcPr>
+            <w:tcW w:w="1000" w:type="pct"/>
+          </w:tcPr>
+          <w:p>
+            <w:r>
+              <w:t xml:space="preserve">Niek Middel </w:t>
+            </w:r>
+          </w:p>
+        </w:tc>
+        <w:tc>
+          <w:tcPr>
+            <w:tcW w:w="1000" w:type="pct"/>
+          </w:tcPr>
+          <w:p>
+            <w:r>
+              <w:t>Ziek</w:t>
+            </w:r>
+          </w:p>
+        </w:tc>
+        <w:tc>
+          <w:tcPr>
+            <w:tcW w:w="1000" w:type="pct"/>
+          </w:tcPr>
+          <w:p>
+            <w:r>
+              <w:t>n.v.t</w:t>
+            </w:r>
+          </w:p>
+        </w:tc>
+        <w:tc>
+          <w:tcPr>
+            <w:tcW w:w="1000" w:type="pct"/>
+          </w:tcPr>
+          <w:p>
+            <w:r>
+              <w:t>n.v.t</w:t>
+            </w:r>
+          </w:p>
+        </w:tc>
+        <w:tc>
+          <w:tcPr>
+            <w:tcW w:w="1000" w:type="pct"/>
+          </w:tcPr>
+          <w:p>
+            <w:r>
+              <w:t>n.v.t</w:t>
+            </w:r>
+          </w:p>
+        </w:tc>
+      </w:tr>
+      <w:tr>
+        <w:tc>
+          <w:tcPr>
+            <w:tcW w:w="1000" w:type="pct"/>
+          </w:tcPr>
+          <w:p>
+            <w:r>
+              <w:t>Jan Braulio Kooij</w:t>
+            </w:r>
+          </w:p>
+        </w:tc>
+        <w:tc>
+          <w:tcPr>
+            <w:tcW w:w="1000" w:type="pct"/>
+          </w:tcPr>
+          <w:p>
+            <w:r>
+              <w:t>Team genoten geholpen om rust te setuppen voor nieuwe database, bugs fixen in nieuwe backend en database. (S3 T3)</w:t>
+            </w:r>
+          </w:p>
+        </w:tc>
+        <w:tc>
+          <w:tcPr>
+            <w:tcW w:w="1000" w:type="pct"/>
+          </w:tcPr>
+          <w:p>
+            <w:r>
+              <w:t>Timo helpen tijd filter, backend regelen voor tijd filter.</w:t>
+            </w:r>
+            <w:r>
+              <w:t xml:space="preserve"> (S3 T6) </w:t>
+            </w:r>
+          </w:p>
+        </w:tc>
+        <w:tc>
+          <w:tcPr>
+            <w:tcW w:w="1000" w:type="pct"/>
+          </w:tcPr>
+          <w:p>
+            <w:r>
+              <w:t>url paramitors</w:t>
+            </w:r>
+          </w:p>
+        </w:tc>
+        <w:tc>
+          <w:tcPr>
+            <w:tcW w:w="1000" w:type="pct"/>
+          </w:tcPr>
+          <w:p>
+            <w:r>
+              <w:t>Parcen van values</w:t>
+            </w:r>
+          </w:p>
         </w:tc>
       </w:tr>
     </w:tbl>
@@ -9323,18 +9905,18 @@
     <w:lsdException w:name="Unresolved Mention" w:semiHidden="1" w:unhideWhenUsed="1"/>
     <w:lsdException w:name="Smart Link" w:semiHidden="1" w:unhideWhenUsed="1"/>
   </w:latentStyles>
-  <w:style w:type="paragraph" w:default="1" w:styleId="Normal">
+  <w:style w:type="paragraph" w:default="1" w:styleId="Standaard">
     <w:name w:val="Normal"/>
     <w:qFormat/>
-    <w:rsid w:val="0094189B"/>
+    <w:rsid w:val="00776510"/>
   </w:style>
-  <w:style w:type="character" w:default="1" w:styleId="DefaultParagraphFont">
+  <w:style w:type="character" w:default="1" w:styleId="Standaardalinea-lettertype">
     <w:name w:val="Default Paragraph Font"/>
     <w:uiPriority w:val="1"/>
     <w:semiHidden/>
     <w:unhideWhenUsed/>
   </w:style>
-  <w:style w:type="table" w:default="1" w:styleId="TableNormal">
+  <w:style w:type="table" w:default="1" w:styleId="Standaardtabel">
     <w:name w:val="Normal Table"/>
     <w:uiPriority w:val="99"/>
     <w:semiHidden/>
@@ -9349,15 +9931,15 @@
       </w:tblCellMar>
     </w:tblPr>
   </w:style>
-  <w:style w:type="numbering" w:default="1" w:styleId="NoList">
+  <w:style w:type="numbering" w:default="1" w:styleId="Geenlijst">
     <w:name w:val="No List"/>
     <w:uiPriority w:val="99"/>
     <w:semiHidden/>
     <w:unhideWhenUsed/>
   </w:style>
-  <w:style w:type="table" w:styleId="TableGrid">
+  <w:style w:type="table" w:styleId="Tabelraster">
     <w:name w:val="Table Grid"/>
-    <w:basedOn w:val="TableNormal"/>
+    <w:basedOn w:val="Standaardtabel"/>
     <w:uiPriority w:val="39"/>
     <w:rsid w:val="006479F1"/>
     <w:pPr>
@@ -9374,11 +9956,11 @@
       </w:tblBorders>
     </w:tblPr>
   </w:style>
-  <w:style w:type="paragraph" w:styleId="Title">
+  <w:style w:type="paragraph" w:styleId="Titel">
     <w:name w:val="Title"/>
-    <w:basedOn w:val="Normal"/>
-    <w:next w:val="Normal"/>
-    <w:link w:val="TitleChar"/>
+    <w:basedOn w:val="Standaard"/>
+    <w:next w:val="Standaard"/>
+    <w:link w:val="TitelChar"/>
     <w:uiPriority w:val="10"/>
     <w:qFormat/>
     <w:rsid w:val="006479F1"/>
@@ -9394,10 +9976,10 @@
       <w:szCs w:val="56"/>
     </w:rPr>
   </w:style>
-  <w:style w:type="character" w:customStyle="1" w:styleId="TitleChar">
-    <w:name w:val="Title Char"/>
-    <w:basedOn w:val="DefaultParagraphFont"/>
-    <w:link w:val="Title"/>
+  <w:style w:type="character" w:customStyle="1" w:styleId="TitelChar">
+    <w:name w:val="Titel Char"/>
+    <w:basedOn w:val="Standaardalinea-lettertype"/>
+    <w:link w:val="Titel"/>
     <w:uiPriority w:val="10"/>
     <w:rsid w:val="006479F1"/>
     <w:rPr>
@@ -9408,9 +9990,9 @@
       <w:szCs w:val="56"/>
     </w:rPr>
   </w:style>
-  <w:style w:type="paragraph" w:styleId="ListParagraph">
+  <w:style w:type="paragraph" w:styleId="Lijstalinea">
     <w:name w:val="List Paragraph"/>
-    <w:basedOn w:val="Normal"/>
+    <w:basedOn w:val="Standaard"/>
     <w:uiPriority w:val="34"/>
     <w:qFormat/>
     <w:rsid w:val="006479F1"/>
@@ -9419,10 +10001,10 @@
       <w:contextualSpacing/>
     </w:pPr>
   </w:style>
-  <w:style w:type="paragraph" w:styleId="Header">
+  <w:style w:type="paragraph" w:styleId="Koptekst">
     <w:name w:val="header"/>
-    <w:basedOn w:val="Normal"/>
-    <w:link w:val="HeaderChar"/>
+    <w:basedOn w:val="Standaard"/>
+    <w:link w:val="KoptekstChar"/>
     <w:uiPriority w:val="99"/>
     <w:unhideWhenUsed/>
     <w:rsid w:val="00E577F7"/>
@@ -9434,17 +10016,17 @@
       <w:spacing w:after="0" w:line="240" w:lineRule="auto"/>
     </w:pPr>
   </w:style>
-  <w:style w:type="character" w:customStyle="1" w:styleId="HeaderChar">
-    <w:name w:val="Header Char"/>
-    <w:basedOn w:val="DefaultParagraphFont"/>
-    <w:link w:val="Header"/>
+  <w:style w:type="character" w:customStyle="1" w:styleId="KoptekstChar">
+    <w:name w:val="Koptekst Char"/>
+    <w:basedOn w:val="Standaardalinea-lettertype"/>
+    <w:link w:val="Koptekst"/>
     <w:uiPriority w:val="99"/>
     <w:rsid w:val="00E577F7"/>
   </w:style>
-  <w:style w:type="paragraph" w:styleId="Footer">
+  <w:style w:type="paragraph" w:styleId="Voettekst">
     <w:name w:val="footer"/>
-    <w:basedOn w:val="Normal"/>
-    <w:link w:val="FooterChar"/>
+    <w:basedOn w:val="Standaard"/>
+    <w:link w:val="VoettekstChar"/>
     <w:uiPriority w:val="99"/>
     <w:unhideWhenUsed/>
     <w:rsid w:val="00E577F7"/>
@@ -9456,10 +10038,10 @@
       <w:spacing w:after="0" w:line="240" w:lineRule="auto"/>
     </w:pPr>
   </w:style>
-  <w:style w:type="character" w:customStyle="1" w:styleId="FooterChar">
-    <w:name w:val="Footer Char"/>
-    <w:basedOn w:val="DefaultParagraphFont"/>
-    <w:link w:val="Footer"/>
+  <w:style w:type="character" w:customStyle="1" w:styleId="VoettekstChar">
+    <w:name w:val="Voettekst Char"/>
+    <w:basedOn w:val="Standaardalinea-lettertype"/>
+    <w:link w:val="Voettekst"/>
     <w:uiPriority w:val="99"/>
     <w:rsid w:val="00E577F7"/>
   </w:style>
@@ -9762,19 +10344,6 @@
 </file>
 
 <file path=customXml/item1.xml><?xml version="1.0" encoding="utf-8"?>
-<b:Sources xmlns:b="http://schemas.openxmlformats.org/officeDocument/2006/bibliography" xmlns="http://schemas.openxmlformats.org/officeDocument/2006/bibliography" SelectedStyle="\APASixthEditionOfficeOnline.xsl" StyleName="APA" Version="6"/>
-</file>
-
-<file path=customXml/item2.xml><?xml version="1.0" encoding="utf-8"?>
-<?mso-contentType ?>
-<FormTemplates xmlns="http://schemas.microsoft.com/sharepoint/v3/contenttype/forms">
-  <Display>DocumentLibraryForm</Display>
-  <Edit>DocumentLibraryForm</Edit>
-  <New>DocumentLibraryForm</New>
-</FormTemplates>
-</file>
-
-<file path=customXml/item3.xml><?xml version="1.0" encoding="utf-8"?>
 <ct:contentTypeSchema xmlns:ct="http://schemas.microsoft.com/office/2006/metadata/contentType" xmlns:ma="http://schemas.microsoft.com/office/2006/metadata/properties/metaAttributes" ct:_="" ma:_="" ma:contentTypeName="Document" ma:contentTypeID="0x01010067A4B1B39B61F74F9CC789E49B468DBC" ma:contentTypeVersion="10" ma:contentTypeDescription="Een nieuw document maken." ma:contentTypeScope="" ma:versionID="5b4b6815f39186f3ab3df574726c5a46">
   <xsd:schema xmlns:xsd="http://www.w3.org/2001/XMLSchema" xmlns:xs="http://www.w3.org/2001/XMLSchema" xmlns:p="http://schemas.microsoft.com/office/2006/metadata/properties" xmlns:ns2="1f4fa426-cbed-4b75-931a-d3465b1d34ba" xmlns:ns3="df58764c-8136-4363-a709-cfebc04fabde" targetNamespace="http://schemas.microsoft.com/office/2006/metadata/properties" ma:root="true" ma:fieldsID="14331c4631672f580b772df8a6125c7a" ns2:_="" ns3:_="">
     <xsd:import namespace="1f4fa426-cbed-4b75-931a-d3465b1d34ba"/>
@@ -9963,23 +10532,20 @@
 </ct:contentTypeSchema>
 </file>
 
-<file path=customXml/itemProps1.xml><?xml version="1.0" encoding="utf-8"?>
-<ds:datastoreItem xmlns:ds="http://schemas.openxmlformats.org/officeDocument/2006/customXml" ds:itemID="{BCBEBCD4-CC8C-4CEA-90C4-A36002BD5D6D}">
-  <ds:schemaRefs>
-    <ds:schemaRef ds:uri="http://schemas.openxmlformats.org/officeDocument/2006/bibliography"/>
-  </ds:schemaRefs>
-</ds:datastoreItem>
+<file path=customXml/item2.xml><?xml version="1.0" encoding="utf-8"?>
+<?mso-contentType ?>
+<FormTemplates xmlns="http://schemas.microsoft.com/sharepoint/v3/contenttype/forms">
+  <Display>DocumentLibraryForm</Display>
+  <Edit>DocumentLibraryForm</Edit>
+  <New>DocumentLibraryForm</New>
+</FormTemplates>
 </file>
 
-<file path=customXml/itemProps2.xml><?xml version="1.0" encoding="utf-8"?>
-<ds:datastoreItem xmlns:ds="http://schemas.openxmlformats.org/officeDocument/2006/customXml" ds:itemID="{276E4488-ABD4-4402-8968-A2930074E8AF}">
-  <ds:schemaRefs>
-    <ds:schemaRef ds:uri="http://schemas.microsoft.com/sharepoint/v3/contenttype/forms"/>
-  </ds:schemaRefs>
-</ds:datastoreItem>
+<file path=customXml/item3.xml><?xml version="1.0" encoding="utf-8"?>
+<b:Sources xmlns:b="http://schemas.openxmlformats.org/officeDocument/2006/bibliography" xmlns="http://schemas.openxmlformats.org/officeDocument/2006/bibliography" SelectedStyle="\APASixthEditionOfficeOnline.xsl" StyleName="APA" Version="6"/>
 </file>
 
-<file path=customXml/itemProps3.xml><?xml version="1.0" encoding="utf-8"?>
+<file path=customXml/itemProps1.xml><?xml version="1.0" encoding="utf-8"?>
 <ds:datastoreItem xmlns:ds="http://schemas.openxmlformats.org/officeDocument/2006/customXml" ds:itemID="{14C96F59-E3EE-48DE-9200-9168DEF0D1FD}">
   <ds:schemaRefs>
     <ds:schemaRef ds:uri="http://schemas.microsoft.com/office/2006/metadata/contentType"/>
@@ -9996,4 +10562,20 @@
     <ds:schemaRef ds:uri="http://schemas.microsoft.com/internal/obd"/>
   </ds:schemaRefs>
 </ds:datastoreItem>
+</file>
+
+<file path=customXml/itemProps2.xml><?xml version="1.0" encoding="utf-8"?>
+<ds:datastoreItem xmlns:ds="http://schemas.openxmlformats.org/officeDocument/2006/customXml" ds:itemID="{276E4488-ABD4-4402-8968-A2930074E8AF}">
+  <ds:schemaRefs>
+    <ds:schemaRef ds:uri="http://schemas.microsoft.com/sharepoint/v3/contenttype/forms"/>
+  </ds:schemaRefs>
+</ds:datastoreItem>
+</file>
+
+<file path=customXml/itemProps3.xml><?xml version="1.0" encoding="utf-8"?>
+<ds:datastoreItem xmlns:ds="http://schemas.openxmlformats.org/officeDocument/2006/customXml" ds:itemID="{BCBEBCD4-CC8C-4CEA-90C4-A36002BD5D6D}">
+  <ds:schemaRefs>
+    <ds:schemaRef ds:uri="http://schemas.openxmlformats.org/officeDocument/2006/bibliography"/>
+  </ds:schemaRefs>
+</ds:datastoreItem>
 </file>
</xml_diff>